<commit_message>
Changed reports in lab7
</commit_message>
<xml_diff>
--- a/prokhorov/doc/Отчёт.docx
+++ b/prokhorov/doc/Отчёт.docx
@@ -370,7 +370,6 @@
         <w:rPr>
           <w:sz w:val="28"/>
           <w:szCs w:val="28"/>
-          <w:lang w:val="en-US"/>
         </w:rPr>
         <w:t xml:space="preserve"> </w:t>
       </w:r>
@@ -394,7 +393,6 @@
         <w:rPr>
           <w:sz w:val="28"/>
           <w:szCs w:val="28"/>
-          <w:lang w:val="en-US"/>
         </w:rPr>
         <w:t xml:space="preserve"> </w:t>
       </w:r>
@@ -419,14 +417,7 @@
           <w:sz w:val="28"/>
           <w:szCs w:val="28"/>
         </w:rPr>
-        <w:t xml:space="preserve"> </w:t>
-      </w:r>
-      <w:r>
-        <w:rPr>
-          <w:sz w:val="28"/>
-          <w:szCs w:val="28"/>
-        </w:rPr>
-        <w:t xml:space="preserve">методы: метод простых итераций (метод </w:t>
+        <w:t xml:space="preserve"> методы: метод простых итераций (метод </w:t>
       </w:r>
       <w:proofErr w:type="spellStart"/>
       <w:r>
@@ -458,14 +449,7 @@
           <w:sz w:val="28"/>
           <w:szCs w:val="28"/>
         </w:rPr>
-        <w:t xml:space="preserve"> </w:t>
-      </w:r>
-      <w:r>
-        <w:rPr>
-          <w:sz w:val="28"/>
-          <w:szCs w:val="28"/>
-        </w:rPr>
-        <w:t xml:space="preserve">простых итераций с верхней релаксацией. Вычислить погрешность численного </w:t>
+        <w:t xml:space="preserve"> простых итераций с верхней релаксацией. Вычислить погрешность численного </w:t>
       </w:r>
     </w:p>
     <w:p>
@@ -481,14 +465,7 @@
           <w:sz w:val="28"/>
           <w:szCs w:val="28"/>
         </w:rPr>
-        <w:t xml:space="preserve"> </w:t>
-      </w:r>
-      <w:r>
-        <w:rPr>
-          <w:sz w:val="28"/>
-          <w:szCs w:val="28"/>
-        </w:rPr>
-        <w:t xml:space="preserve">решения путем сравнения результатов с приведенным в задании аналитическим </w:t>
+        <w:t xml:space="preserve"> решения путем сравнения результатов с приведенным в задании аналитическим </w:t>
       </w:r>
     </w:p>
     <w:p>
@@ -503,7 +480,6 @@
         <w:rPr>
           <w:sz w:val="28"/>
           <w:szCs w:val="28"/>
-          <w:lang w:val="en-US"/>
         </w:rPr>
         <w:t xml:space="preserve"> </w:t>
       </w:r>
@@ -540,10 +516,10 @@
             <v:path o:extrusionok="f" gradientshapeok="t" o:connecttype="rect"/>
             <o:lock v:ext="edit" aspectratio="t"/>
           </v:shapetype>
-          <v:shape id="_x0000_i1034" type="#_x0000_t75" style="width:40.2pt;height:16.2pt" o:ole="">
+          <v:shape id="_x0000_i1025" type="#_x0000_t75" style="width:40.2pt;height:16.2pt" o:ole="">
             <v:imagedata r:id="rId6" o:title=""/>
           </v:shape>
-          <o:OLEObject Type="Embed" ProgID="Equation.3" ShapeID="_x0000_i1034" DrawAspect="Content" ObjectID="_1761247980" r:id="rId7"/>
+          <o:OLEObject Type="Embed" ProgID="Equation.3" ShapeID="_x0000_i1025" DrawAspect="Content" ObjectID="_1761248807" r:id="rId7"/>
         </w:object>
       </w:r>
       <w:r>
@@ -566,7 +542,6 @@
         <w:rPr>
           <w:sz w:val="28"/>
           <w:szCs w:val="28"/>
-          <w:lang w:val="en-US"/>
         </w:rPr>
         <w:t xml:space="preserve"> </w:t>
       </w:r>
@@ -584,10 +559,10 @@
           <w:szCs w:val="28"/>
         </w:rPr>
         <w:object w:dxaOrig="620" w:dyaOrig="360" w14:anchorId="65183C9A">
-          <v:shape id="_x0000_i1035" type="#_x0000_t75" style="width:31.2pt;height:18pt" o:ole="">
+          <v:shape id="_x0000_i1026" type="#_x0000_t75" style="width:31.2pt;height:18pt" o:ole="">
             <v:imagedata r:id="rId8" o:title=""/>
           </v:shape>
-          <o:OLEObject Type="Embed" ProgID="Equation.3" ShapeID="_x0000_i1035" DrawAspect="Content" ObjectID="_1761247981" r:id="rId9"/>
+          <o:OLEObject Type="Embed" ProgID="Equation.3" ShapeID="_x0000_i1026" DrawAspect="Content" ObjectID="_1761248808" r:id="rId9"/>
         </w:object>
       </w:r>
       <w:r>
@@ -637,76 +612,65 @@
     <w:p>
       <w:pPr>
         <w:rPr>
-          <w:sz w:val="28"/>
-          <w:szCs w:val="28"/>
-        </w:rPr>
-      </w:pPr>
-      <w:r>
-        <w:rPr>
-          <w:position w:val="-24"/>
-          <w:sz w:val="28"/>
-          <w:szCs w:val="28"/>
-        </w:rPr>
-        <w:object w:dxaOrig="1640" w:dyaOrig="660" w14:anchorId="3976265F">
-          <v:shape id="_x0000_i1027" type="#_x0000_t75" style="width:82.2pt;height:33pt" o:ole="">
+          <w:sz w:val="24"/>
+        </w:rPr>
+      </w:pPr>
+      <w:r>
+        <w:rPr>
+          <w:position w:val="-30"/>
+        </w:rPr>
+        <w:object w:dxaOrig="1500" w:dyaOrig="740" w14:anchorId="504CCC2A">
+          <v:shape id="_x0000_i1037" type="#_x0000_t75" style="width:75pt;height:37.2pt" o:ole="">
             <v:imagedata r:id="rId10" o:title=""/>
           </v:shape>
-          <o:OLEObject Type="Embed" ProgID="Equation.3" ShapeID="_x0000_i1027" DrawAspect="Content" ObjectID="_1761247982" r:id="rId11"/>
+          <o:OLEObject Type="Embed" ProgID="Equation.3" ShapeID="_x0000_i1037" DrawAspect="Content" ObjectID="_1761248809" r:id="rId11"/>
         </w:object>
       </w:r>
       <w:r>
         <w:rPr>
-          <w:sz w:val="28"/>
-          <w:szCs w:val="28"/>
-        </w:rPr>
-        <w:t xml:space="preserve">, </w:t>
-      </w:r>
-    </w:p>
-    <w:p>
-      <w:pPr>
-        <w:rPr>
-          <w:sz w:val="28"/>
-          <w:szCs w:val="28"/>
-        </w:rPr>
-      </w:pPr>
-      <w:r>
-        <w:rPr>
-          <w:position w:val="-28"/>
-          <w:sz w:val="28"/>
-          <w:szCs w:val="28"/>
-        </w:rPr>
-        <w:object w:dxaOrig="1800" w:dyaOrig="680" w14:anchorId="04AADD3D">
-          <v:shape id="_x0000_i1028" type="#_x0000_t75" style="width:90pt;height:34.2pt" o:ole="">
+          <w:sz w:val="24"/>
+        </w:rPr>
+        <w:t>,</w:t>
+      </w:r>
+    </w:p>
+    <w:p>
+      <w:pPr>
+        <w:rPr>
+          <w:sz w:val="24"/>
+        </w:rPr>
+      </w:pPr>
+      <w:r>
+        <w:rPr>
+          <w:position w:val="-26"/>
+        </w:rPr>
+        <w:object w:dxaOrig="1620" w:dyaOrig="680" w14:anchorId="2D41515C">
+          <v:shape id="_x0000_i1038" type="#_x0000_t75" style="width:81pt;height:34.2pt" o:ole="">
             <v:imagedata r:id="rId12" o:title=""/>
           </v:shape>
-          <o:OLEObject Type="Embed" ProgID="Equation.3" ShapeID="_x0000_i1028" DrawAspect="Content" ObjectID="_1761247983" r:id="rId13"/>
+          <o:OLEObject Type="Embed" ProgID="Equation.3" ShapeID="_x0000_i1038" DrawAspect="Content" ObjectID="_1761248810" r:id="rId13"/>
         </w:object>
       </w:r>
     </w:p>
     <w:p>
       <w:pPr>
         <w:rPr>
-          <w:sz w:val="28"/>
-          <w:szCs w:val="28"/>
-        </w:rPr>
-      </w:pPr>
-      <w:r>
-        <w:rPr>
-          <w:position w:val="-10"/>
-          <w:sz w:val="28"/>
-          <w:szCs w:val="28"/>
-        </w:rPr>
-        <w:object w:dxaOrig="1020" w:dyaOrig="320" w14:anchorId="29F60EA8">
-          <v:shape id="_x0000_i1029" type="#_x0000_t75" style="width:51pt;height:16.2pt" o:ole="">
+          <w:sz w:val="24"/>
+        </w:rPr>
+      </w:pPr>
+      <w:r>
+        <w:rPr>
+          <w:position w:val="-14"/>
+        </w:rPr>
+        <w:object w:dxaOrig="1160" w:dyaOrig="360" w14:anchorId="3DDAF1B1">
+          <v:shape id="_x0000_i1039" type="#_x0000_t75" style="width:58.2pt;height:18pt" o:ole="">
             <v:imagedata r:id="rId14" o:title=""/>
           </v:shape>
-          <o:OLEObject Type="Embed" ProgID="Equation.3" ShapeID="_x0000_i1029" DrawAspect="Content" ObjectID="_1761247984" r:id="rId15"/>
+          <o:OLEObject Type="Embed" ProgID="Equation.3" ShapeID="_x0000_i1039" DrawAspect="Content" ObjectID="_1761248811" r:id="rId15"/>
         </w:object>
       </w:r>
       <w:r>
         <w:rPr>
-          <w:sz w:val="28"/>
-          <w:szCs w:val="28"/>
+          <w:sz w:val="24"/>
         </w:rPr>
         <w:t>,</w:t>
       </w:r>
@@ -714,27 +678,23 @@
     <w:p>
       <w:pPr>
         <w:rPr>
-          <w:sz w:val="28"/>
-          <w:szCs w:val="28"/>
-        </w:rPr>
-      </w:pPr>
-      <w:r>
-        <w:rPr>
-          <w:position w:val="-10"/>
-          <w:sz w:val="28"/>
-          <w:szCs w:val="28"/>
-        </w:rPr>
-        <w:object w:dxaOrig="1640" w:dyaOrig="320" w14:anchorId="5F9CFDEC">
-          <v:shape id="_x0000_i1030" type="#_x0000_t75" style="width:82.2pt;height:16.2pt" o:ole="">
+          <w:sz w:val="24"/>
+        </w:rPr>
+      </w:pPr>
+      <w:r>
+        <w:rPr>
+          <w:position w:val="-22"/>
+        </w:rPr>
+        <w:object w:dxaOrig="1980" w:dyaOrig="620" w14:anchorId="1376E0C8">
+          <v:shape id="_x0000_i1040" type="#_x0000_t75" style="width:99pt;height:31.2pt" o:ole="">
             <v:imagedata r:id="rId16" o:title=""/>
           </v:shape>
-          <o:OLEObject Type="Embed" ProgID="Equation.3" ShapeID="_x0000_i1030" DrawAspect="Content" ObjectID="_1761247985" r:id="rId17"/>
+          <o:OLEObject Type="Embed" ProgID="Equation.3" ShapeID="_x0000_i1040" DrawAspect="Content" ObjectID="_1761248812" r:id="rId17"/>
         </w:object>
       </w:r>
       <w:r>
         <w:rPr>
-          <w:sz w:val="28"/>
-          <w:szCs w:val="28"/>
+          <w:sz w:val="24"/>
         </w:rPr>
         <w:t>.</w:t>
       </w:r>
@@ -759,12 +719,19 @@
           <w:sz w:val="28"/>
           <w:szCs w:val="28"/>
         </w:rPr>
-        <w:object w:dxaOrig="2140" w:dyaOrig="320" w14:anchorId="24C63E19">
-          <v:shape id="_x0000_i1031" type="#_x0000_t75" style="width:106.8pt;height:16.2pt" o:ole="">
+        <w:object w:dxaOrig="2240" w:dyaOrig="320" w14:anchorId="529A0517">
+          <v:shape id="_x0000_i1041" type="#_x0000_t75" style="width:112.2pt;height:16.2pt" o:ole="">
             <v:imagedata r:id="rId18" o:title=""/>
           </v:shape>
-          <o:OLEObject Type="Embed" ProgID="Equation.3" ShapeID="_x0000_i1031" DrawAspect="Content" ObjectID="_1761247986" r:id="rId19"/>
+          <o:OLEObject Type="Embed" ProgID="Equation.3" ShapeID="_x0000_i1041" DrawAspect="Content" ObjectID="_1761248813" r:id="rId19"/>
         </w:object>
+      </w:r>
+      <w:r>
+        <w:rPr>
+          <w:sz w:val="28"/>
+          <w:szCs w:val="28"/>
+        </w:rPr>
+        <w:t>.</w:t>
       </w:r>
     </w:p>
     <w:p>

</xml_diff>